<commit_message>
modified:   WEBSITE DESIGN PROPOSAL.docx 	modified:   assets/css/indexstyle.css 	modified:   assets/css/projectstyle.css 	modified:   assets/script.js 	modified:   index.html 	modified:   pages/about.html 	modified:   pages/contact.html 	modified:   pages/projects.html 	modified:   pages/services.html
</commit_message>
<xml_diff>
--- a/WEBSITE DESIGN PROPOSAL.docx
+++ b/WEBSITE DESIGN PROPOSAL.docx
@@ -159,7 +159,7 @@
                           <w:p>
                             <w:pPr>
                               <w:pStyle w:val="BodyText"/>
-                              <w:overflowPunct w:val="true"/>
+                              <w:overflowPunct w:val="false"/>
                               <w:bidi w:val="0"/>
                               <w:spacing w:lineRule="auto" w:line="360" w:before="0" w:after="0"/>
                               <w:ind w:hanging="0" w:left="0" w:right="0"/>
@@ -173,33 +173,13 @@
                                 <w:spacing w:val="60"/>
                                 <w:sz w:val="80"/>
                               </w:rPr>
-                              <w:t>WEBSITE DEVELOPMENT PROPOSAL FOR MUDA</w:t>
-                            </w:r>
-                            <w:r>
-                              <w:rPr>
-                                <w:rStyle w:val="Strong"/>
-                                <w:rFonts w:cs="Cantarell Extra Bold" w:ascii="Cantarell Extra Bold" w:hAnsi="Cantarell Extra Bold"/>
-                                <w:color w:val="1B1C1D"/>
-                                <w:spacing w:val="60"/>
-                                <w:sz w:val="80"/>
-                              </w:rPr>
-                              <w:t>S</w:t>
-                            </w:r>
-                            <w:r>
-                              <w:rPr>
-                                <w:rStyle w:val="Strong"/>
-                                <w:rFonts w:cs="Cantarell Extra Bold" w:ascii="Cantarell Extra Bold" w:hAnsi="Cantarell Extra Bold"/>
-                                <w:color w:val="1B1C1D"/>
-                                <w:spacing w:val="60"/>
-                                <w:sz w:val="80"/>
-                              </w:rPr>
-                              <w:t>IR AYUBA</w:t>
+                              <w:t>WEBSITE DEVELOPMENT PROPOSAL FOR MUDASIR AYUBA</w:t>
                             </w:r>
                           </w:p>
                           <w:p>
                             <w:pPr>
                               <w:pStyle w:val="FrameContents"/>
-                              <w:overflowPunct w:val="true"/>
+                              <w:overflowPunct w:val="false"/>
                               <w:bidi w:val="0"/>
                               <w:spacing w:lineRule="auto" w:line="360" w:before="0" w:after="0"/>
                               <w:ind w:hanging="0" w:left="0" w:right="0"/>
@@ -212,7 +192,9 @@
                               </w:rPr>
                             </w:pPr>
                             <w:r>
-                              <w:rPr/>
+                              <w:rPr>
+                                <w:color w:val="000000"/>
+                              </w:rPr>
                             </w:r>
                           </w:p>
                         </w:txbxContent>
@@ -236,7 +218,7 @@
                     <w:p>
                       <w:pPr>
                         <w:pStyle w:val="BodyText"/>
-                        <w:overflowPunct w:val="true"/>
+                        <w:overflowPunct w:val="false"/>
                         <w:bidi w:val="0"/>
                         <w:spacing w:lineRule="auto" w:line="360" w:before="0" w:after="0"/>
                         <w:ind w:hanging="0" w:left="0" w:right="0"/>
@@ -250,33 +232,13 @@
                           <w:spacing w:val="60"/>
                           <w:sz w:val="80"/>
                         </w:rPr>
-                        <w:t>WEBSITE DEVELOPMENT PROPOSAL FOR MUDA</w:t>
-                      </w:r>
-                      <w:r>
-                        <w:rPr>
-                          <w:rStyle w:val="Strong"/>
-                          <w:rFonts w:cs="Cantarell Extra Bold" w:ascii="Cantarell Extra Bold" w:hAnsi="Cantarell Extra Bold"/>
-                          <w:color w:val="1B1C1D"/>
-                          <w:spacing w:val="60"/>
-                          <w:sz w:val="80"/>
-                        </w:rPr>
-                        <w:t>S</w:t>
-                      </w:r>
-                      <w:r>
-                        <w:rPr>
-                          <w:rStyle w:val="Strong"/>
-                          <w:rFonts w:cs="Cantarell Extra Bold" w:ascii="Cantarell Extra Bold" w:hAnsi="Cantarell Extra Bold"/>
-                          <w:color w:val="1B1C1D"/>
-                          <w:spacing w:val="60"/>
-                          <w:sz w:val="80"/>
-                        </w:rPr>
-                        <w:t>IR AYUBA</w:t>
+                        <w:t>WEBSITE DEVELOPMENT PROPOSAL FOR MUDASIR AYUBA</w:t>
                       </w:r>
                     </w:p>
                     <w:p>
                       <w:pPr>
                         <w:pStyle w:val="FrameContents"/>
-                        <w:overflowPunct w:val="true"/>
+                        <w:overflowPunct w:val="false"/>
                         <w:bidi w:val="0"/>
                         <w:spacing w:lineRule="auto" w:line="360" w:before="0" w:after="0"/>
                         <w:ind w:hanging="0" w:left="0" w:right="0"/>
@@ -289,7 +251,9 @@
                         </w:rPr>
                       </w:pPr>
                       <w:r>
-                        <w:rPr/>
+                        <w:rPr>
+                          <w:color w:val="000000"/>
+                        </w:rPr>
                       </w:r>
                     </w:p>
                   </w:txbxContent>
@@ -365,19 +329,7 @@
         <w:rPr>
           <w:rStyle w:val="Strong"/>
         </w:rPr>
-        <w:t xml:space="preserve">Prepared </w:t>
-      </w:r>
-      <w:r>
-        <w:rPr>
-          <w:rStyle w:val="Strong"/>
-        </w:rPr>
-        <w:t>By</w:t>
-      </w:r>
-      <w:r>
-        <w:rPr>
-          <w:rStyle w:val="Strong"/>
-        </w:rPr>
-        <w:t>:</w:t>
+        <w:t>Prepared By:</w:t>
       </w:r>
     </w:p>
     <w:p>
@@ -635,7 +587,16 @@
         </w:rPr>
       </w:pPr>
       <w:r>
-        <w:rPr/>
+        <w:rPr>
+          <w:rFonts w:ascii="MathJax_Main" w:hAnsi="MathJax_Main"/>
+          <w:b/>
+          <w:bCs/>
+          <w:i w:val="false"/>
+          <w:caps w:val="false"/>
+          <w:smallCaps w:val="false"/>
+          <w:color w:val="1B1C1D"/>
+          <w:sz w:val="24"/>
+        </w:rPr>
       </w:r>
     </w:p>
     <w:p>
@@ -660,7 +621,16 @@
         </w:rPr>
       </w:pPr>
       <w:r>
-        <w:rPr/>
+        <w:rPr>
+          <w:rFonts w:ascii="MathJax_Main" w:hAnsi="MathJax_Main"/>
+          <w:b/>
+          <w:bCs/>
+          <w:i w:val="false"/>
+          <w:caps w:val="false"/>
+          <w:smallCaps w:val="false"/>
+          <w:color w:val="1B1C1D"/>
+          <w:sz w:val="24"/>
+        </w:rPr>
       </w:r>
     </w:p>
     <w:p>
@@ -685,7 +655,16 @@
         </w:rPr>
       </w:pPr>
       <w:r>
-        <w:rPr/>
+        <w:rPr>
+          <w:rFonts w:ascii="MathJax_Main" w:hAnsi="MathJax_Main"/>
+          <w:b/>
+          <w:bCs/>
+          <w:i w:val="false"/>
+          <w:caps w:val="false"/>
+          <w:smallCaps w:val="false"/>
+          <w:color w:val="1B1C1D"/>
+          <w:sz w:val="24"/>
+        </w:rPr>
       </w:r>
     </w:p>
     <w:p>
@@ -917,18 +896,6 @@
       <w:r>
         <w:rPr/>
         <w:t xml:space="preserve">Present a balanced view of his software and hardware expertise. </w:t>
-      </w:r>
-    </w:p>
-    <w:p>
-      <w:pPr>
-        <w:pStyle w:val="BodyText"/>
-        <w:spacing w:lineRule="auto" w:line="360"/>
-        <w:rPr>
-          <w:rStyle w:val="Strong"/>
-        </w:rPr>
-      </w:pPr>
-      <w:r>
-        <w:rPr/>
       </w:r>
     </w:p>
     <w:p>
@@ -1615,15 +1582,15 @@
         </w:tblCellMar>
       </w:tblPr>
       <w:tblGrid>
-        <w:gridCol w:w="2067"/>
+        <w:gridCol w:w="2066"/>
         <w:gridCol w:w="2035"/>
-        <w:gridCol w:w="5565"/>
+        <w:gridCol w:w="5566"/>
       </w:tblGrid>
       <w:tr>
         <w:trPr/>
         <w:tc>
           <w:tcPr>
-            <w:tcW w:w="2067" w:type="dxa"/>
+            <w:tcW w:w="2066" w:type="dxa"/>
             <w:tcBorders/>
             <w:vAlign w:val="center"/>
           </w:tcPr>
@@ -1661,7 +1628,7 @@
         </w:tc>
         <w:tc>
           <w:tcPr>
-            <w:tcW w:w="5565" w:type="dxa"/>
+            <w:tcW w:w="5566" w:type="dxa"/>
             <w:tcBorders/>
             <w:vAlign w:val="center"/>
           </w:tcPr>
@@ -1683,7 +1650,7 @@
         <w:trPr/>
         <w:tc>
           <w:tcPr>
-            <w:tcW w:w="2067" w:type="dxa"/>
+            <w:tcW w:w="2066" w:type="dxa"/>
             <w:tcBorders/>
             <w:vAlign w:val="center"/>
           </w:tcPr>
@@ -1721,7 +1688,7 @@
         </w:tc>
         <w:tc>
           <w:tcPr>
-            <w:tcW w:w="5565" w:type="dxa"/>
+            <w:tcW w:w="5566" w:type="dxa"/>
             <w:tcBorders/>
             <w:vAlign w:val="center"/>
           </w:tcPr>
@@ -1743,7 +1710,7 @@
         <w:trPr/>
         <w:tc>
           <w:tcPr>
-            <w:tcW w:w="2067" w:type="dxa"/>
+            <w:tcW w:w="2066" w:type="dxa"/>
             <w:tcBorders/>
             <w:vAlign w:val="center"/>
           </w:tcPr>
@@ -1781,7 +1748,7 @@
         </w:tc>
         <w:tc>
           <w:tcPr>
-            <w:tcW w:w="5565" w:type="dxa"/>
+            <w:tcW w:w="5566" w:type="dxa"/>
             <w:tcBorders/>
             <w:vAlign w:val="center"/>
           </w:tcPr>
@@ -1803,7 +1770,7 @@
         <w:trPr/>
         <w:tc>
           <w:tcPr>
-            <w:tcW w:w="2067" w:type="dxa"/>
+            <w:tcW w:w="2066" w:type="dxa"/>
             <w:tcBorders/>
             <w:vAlign w:val="center"/>
           </w:tcPr>
@@ -1841,7 +1808,7 @@
         </w:tc>
         <w:tc>
           <w:tcPr>
-            <w:tcW w:w="5565" w:type="dxa"/>
+            <w:tcW w:w="5566" w:type="dxa"/>
             <w:tcBorders/>
             <w:vAlign w:val="center"/>
           </w:tcPr>
@@ -1863,7 +1830,7 @@
         <w:trPr/>
         <w:tc>
           <w:tcPr>
-            <w:tcW w:w="2067" w:type="dxa"/>
+            <w:tcW w:w="2066" w:type="dxa"/>
             <w:tcBorders/>
             <w:vAlign w:val="center"/>
           </w:tcPr>
@@ -1901,7 +1868,7 @@
         </w:tc>
         <w:tc>
           <w:tcPr>
-            <w:tcW w:w="5565" w:type="dxa"/>
+            <w:tcW w:w="5566" w:type="dxa"/>
             <w:tcBorders/>
             <w:vAlign w:val="center"/>
           </w:tcPr>
@@ -1923,7 +1890,7 @@
         <w:trPr/>
         <w:tc>
           <w:tcPr>
-            <w:tcW w:w="2067" w:type="dxa"/>
+            <w:tcW w:w="2066" w:type="dxa"/>
             <w:tcBorders/>
             <w:vAlign w:val="center"/>
           </w:tcPr>
@@ -1961,7 +1928,7 @@
         </w:tc>
         <w:tc>
           <w:tcPr>
-            <w:tcW w:w="5565" w:type="dxa"/>
+            <w:tcW w:w="5566" w:type="dxa"/>
             <w:tcBorders/>
             <w:vAlign w:val="center"/>
           </w:tcPr>
@@ -1983,7 +1950,7 @@
         <w:trPr/>
         <w:tc>
           <w:tcPr>
-            <w:tcW w:w="2067" w:type="dxa"/>
+            <w:tcW w:w="2066" w:type="dxa"/>
             <w:tcBorders/>
             <w:vAlign w:val="center"/>
           </w:tcPr>
@@ -2021,7 +1988,7 @@
         </w:tc>
         <w:tc>
           <w:tcPr>
-            <w:tcW w:w="5565" w:type="dxa"/>
+            <w:tcW w:w="5566" w:type="dxa"/>
             <w:tcBorders/>
             <w:vAlign w:val="center"/>
           </w:tcPr>
@@ -2079,14 +2046,14 @@
         </w:tblCellMar>
       </w:tblPr>
       <w:tblGrid>
-        <w:gridCol w:w="5246"/>
+        <w:gridCol w:w="5245"/>
         <w:gridCol w:w="2564"/>
       </w:tblGrid>
       <w:tr>
         <w:trPr/>
         <w:tc>
           <w:tcPr>
-            <w:tcW w:w="5246" w:type="dxa"/>
+            <w:tcW w:w="5245" w:type="dxa"/>
             <w:tcBorders/>
             <w:vAlign w:val="center"/>
           </w:tcPr>
@@ -2127,7 +2094,7 @@
         <w:trPr/>
         <w:tc>
           <w:tcPr>
-            <w:tcW w:w="5246" w:type="dxa"/>
+            <w:tcW w:w="5245" w:type="dxa"/>
             <w:tcBorders/>
             <w:vAlign w:val="center"/>
           </w:tcPr>
@@ -2168,7 +2135,7 @@
         <w:trPr/>
         <w:tc>
           <w:tcPr>
-            <w:tcW w:w="5246" w:type="dxa"/>
+            <w:tcW w:w="5245" w:type="dxa"/>
             <w:tcBorders/>
             <w:vAlign w:val="center"/>
           </w:tcPr>
@@ -2209,7 +2176,7 @@
         <w:trPr/>
         <w:tc>
           <w:tcPr>
-            <w:tcW w:w="5246" w:type="dxa"/>
+            <w:tcW w:w="5245" w:type="dxa"/>
             <w:tcBorders/>
             <w:vAlign w:val="center"/>
           </w:tcPr>
@@ -2250,7 +2217,7 @@
         <w:trPr/>
         <w:tc>
           <w:tcPr>
-            <w:tcW w:w="5246" w:type="dxa"/>
+            <w:tcW w:w="5245" w:type="dxa"/>
             <w:tcBorders/>
             <w:vAlign w:val="center"/>
           </w:tcPr>
@@ -2291,7 +2258,7 @@
         <w:trPr/>
         <w:tc>
           <w:tcPr>
-            <w:tcW w:w="5246" w:type="dxa"/>
+            <w:tcW w:w="5245" w:type="dxa"/>
             <w:tcBorders/>
             <w:vAlign w:val="center"/>
           </w:tcPr>
@@ -2386,11 +2353,21 @@
         </w:rPr>
       </w:pPr>
       <w:r>
-        <w:rPr/>
+        <w:rPr>
+          <w:rFonts w:ascii="MathJax_Main" w:hAnsi="MathJax_Main"/>
+          <w:b w:val="false"/>
+          <w:i w:val="false"/>
+          <w:caps w:val="false"/>
+          <w:smallCaps w:val="false"/>
+          <w:color w:val="1B1C1D"/>
+          <w:sz w:val="24"/>
+        </w:rPr>
       </w:r>
     </w:p>
     <w:sectPr>
-      <w:footerReference w:type="default" r:id="rId2"/>
+      <w:footerReference w:type="even" r:id="rId2"/>
+      <w:footerReference w:type="default" r:id="rId3"/>
+      <w:footerReference w:type="first" r:id="rId4"/>
       <w:type w:val="nextPage"/>
       <w:pgSz w:w="11906" w:h="16838"/>
       <w:pgMar w:left="1134" w:right="1134" w:gutter="0" w:header="0" w:top="1134" w:footer="1134" w:bottom="1693"/>
@@ -2404,6 +2381,20 @@
 </file>
 
 <file path=word/footer1.xml><?xml version="1.0" encoding="utf-8"?>
+<w:ftr xmlns:o="urn:schemas-microsoft-com:office:office" xmlns:r="http://schemas.openxmlformats.org/officeDocument/2006/relationships" xmlns:v="urn:schemas-microsoft-com:vml" xmlns:w="http://schemas.openxmlformats.org/wordprocessingml/2006/main" xmlns:w10="urn:schemas-microsoft-com:office:word" xmlns:wp="http://schemas.openxmlformats.org/drawingml/2006/wordprocessingDrawing" xmlns:wps="http://schemas.microsoft.com/office/word/2010/wordprocessingShape" xmlns:wpg="http://schemas.microsoft.com/office/word/2010/wordprocessingGroup" xmlns:mc="http://schemas.openxmlformats.org/markup-compatibility/2006" xmlns:wp14="http://schemas.microsoft.com/office/word/2010/wordprocessingDrawing" xmlns:w14="http://schemas.microsoft.com/office/word/2010/wordml" xmlns:w15="http://schemas.microsoft.com/office/word/2012/wordml" mc:Ignorable="w14 wp14 w15">
+  <w:p>
+    <w:pPr>
+      <w:pStyle w:val="Footer"/>
+      <w:rPr/>
+    </w:pPr>
+    <w:r>
+      <w:rPr/>
+    </w:r>
+  </w:p>
+</w:ftr>
+</file>
+
+<file path=word/footer2.xml><?xml version="1.0" encoding="utf-8"?>
 <w:ftr xmlns:o="urn:schemas-microsoft-com:office:office" xmlns:r="http://schemas.openxmlformats.org/officeDocument/2006/relationships" xmlns:v="urn:schemas-microsoft-com:vml" xmlns:w="http://schemas.openxmlformats.org/wordprocessingml/2006/main" xmlns:w10="urn:schemas-microsoft-com:office:word" xmlns:wp="http://schemas.openxmlformats.org/drawingml/2006/wordprocessingDrawing" xmlns:wps="http://schemas.microsoft.com/office/word/2010/wordprocessingShape" xmlns:wpg="http://schemas.microsoft.com/office/word/2010/wordprocessingGroup" xmlns:mc="http://schemas.openxmlformats.org/markup-compatibility/2006" xmlns:wp14="http://schemas.microsoft.com/office/word/2010/wordprocessingDrawing" xmlns:w14="http://schemas.microsoft.com/office/word/2010/wordml" xmlns:w15="http://schemas.microsoft.com/office/word/2012/wordml" mc:Ignorable="w14 wp14 w15">
   <w:p>
     <w:pPr>
@@ -2433,6 +2424,40 @@
       <w:fldChar w:fldCharType="end"/>
     </w:r>
     <w:bookmarkEnd w:id="0"/>
+  </w:p>
+</w:ftr>
+</file>
+
+<file path=word/footer3.xml><?xml version="1.0" encoding="utf-8"?>
+<w:ftr xmlns:o="urn:schemas-microsoft-com:office:office" xmlns:r="http://schemas.openxmlformats.org/officeDocument/2006/relationships" xmlns:v="urn:schemas-microsoft-com:vml" xmlns:w="http://schemas.openxmlformats.org/wordprocessingml/2006/main" xmlns:w10="urn:schemas-microsoft-com:office:word" xmlns:wp="http://schemas.openxmlformats.org/drawingml/2006/wordprocessingDrawing" xmlns:wps="http://schemas.microsoft.com/office/word/2010/wordprocessingShape" xmlns:wpg="http://schemas.microsoft.com/office/word/2010/wordprocessingGroup" xmlns:mc="http://schemas.openxmlformats.org/markup-compatibility/2006" xmlns:wp14="http://schemas.microsoft.com/office/word/2010/wordprocessingDrawing" xmlns:w14="http://schemas.microsoft.com/office/word/2010/wordml" xmlns:w15="http://schemas.microsoft.com/office/word/2012/wordml" mc:Ignorable="w14 wp14 w15">
+  <w:p>
+    <w:pPr>
+      <w:pStyle w:val="Footer"/>
+      <w:jc w:val="center"/>
+      <w:rPr/>
+    </w:pPr>
+    <w:bookmarkStart w:id="1" w:name="PageNumWizard_FOOTER_Default_Page_Style1"/>
+    <w:r>
+      <w:rPr/>
+      <w:fldChar w:fldCharType="begin"/>
+    </w:r>
+    <w:r>
+      <w:rPr/>
+      <w:instrText xml:space="preserve"> PAGE </w:instrText>
+    </w:r>
+    <w:r>
+      <w:rPr/>
+      <w:fldChar w:fldCharType="separate"/>
+    </w:r>
+    <w:r>
+      <w:rPr/>
+      <w:t>4</w:t>
+    </w:r>
+    <w:r>
+      <w:rPr/>
+      <w:fldChar w:fldCharType="end"/>
+    </w:r>
+    <w:bookmarkEnd w:id="1"/>
   </w:p>
 </w:ftr>
 </file>

</xml_diff>